<commit_message>
Ajustes según solicitud coordinadora
Ajustes según solicitud coordinadora
</commit_message>
<xml_diff>
--- a/fuentes/contenidos/grado09/guion09/GuiaDidactica_CN_09_09_CO.docx
+++ b/fuentes/contenidos/grado09/guion09/GuiaDidactica_CN_09_09_CO.docx
@@ -22,20 +22,36 @@
     </w:p>
     <w:p>
       <w:pPr>
-        <w:jc w:val="both"/>
-        <w:rPr>
-          <w:rFonts w:ascii="Arial Unicode MS" w:eastAsia="Arial Unicode MS" w:hAnsi="Arial Unicode MS" w:cs="Arial Unicode MS"/>
-          <w:b/>
-          <w:lang w:eastAsia="es-CO"/>
-        </w:rPr>
-      </w:pPr>
-      <w:r>
-        <w:rPr>
-          <w:rFonts w:ascii="Arial Unicode MS" w:eastAsia="Arial Unicode MS" w:hAnsi="Arial Unicode MS" w:cs="Arial Unicode MS"/>
-          <w:b/>
-          <w:lang w:eastAsia="es-CO"/>
-        </w:rPr>
-        <w:t xml:space="preserve">Estándar </w:t>
+        <w:rPr>
+          <w:rFonts w:ascii="Arial" w:hAnsi="Arial" w:cs="Arial"/>
+          <w:b/>
+          <w:bCs/>
+          <w:color w:val="FF0000"/>
+        </w:rPr>
+      </w:pPr>
+      <w:r>
+        <w:rPr>
+          <w:rFonts w:ascii="Arial" w:hAnsi="Arial" w:cs="Arial"/>
+          <w:b/>
+          <w:bCs/>
+          <w:color w:val="FF0000"/>
+        </w:rPr>
+        <w:t>(Objetivos)</w:t>
+      </w:r>
+    </w:p>
+    <w:p>
+      <w:pPr>
+        <w:rPr>
+          <w:rFonts w:ascii="Arial" w:hAnsi="Arial" w:cs="Arial"/>
+          <w:b/>
+        </w:rPr>
+      </w:pPr>
+      <w:r>
+        <w:rPr>
+          <w:rFonts w:ascii="Arial" w:hAnsi="Arial" w:cs="Arial"/>
+          <w:b/>
+        </w:rPr>
+        <w:t>Entorno físico Ciencia Tecnología y sociedad</w:t>
       </w:r>
     </w:p>
     <w:p>
@@ -50,43 +66,26 @@
           <w:color w:val="1F1410"/>
         </w:rPr>
       </w:pPr>
-      <w:r>
-        <w:rPr>
-          <w:rFonts w:ascii="Arial Unicode MS" w:eastAsia="Arial Unicode MS" w:hAnsi="Arial Unicode MS" w:cs="Arial Unicode MS"/>
-          <w:color w:val="1F1410"/>
-        </w:rPr>
-        <w:t xml:space="preserve">Explico condiciones de cambio y conservación en diversos sistemas teniendo en </w:t>
-      </w:r>
-      <w:r>
-        <w:rPr>
-          <w:rFonts w:ascii="Arial Unicode MS" w:eastAsia="Arial Unicode MS" w:hAnsi="Arial Unicode MS" w:cs="Arial Unicode MS"/>
-          <w:color w:val="1F1410"/>
-        </w:rPr>
-        <w:t>cu</w:t>
-      </w:r>
-      <w:r>
-        <w:rPr>
-          <w:rFonts w:ascii="Arial Unicode MS" w:eastAsia="Arial Unicode MS" w:hAnsi="Arial Unicode MS" w:cs="Arial Unicode MS"/>
-          <w:color w:val="1F1410"/>
-        </w:rPr>
-        <w:t xml:space="preserve">enta transferencia y transporte de energía y su interacción </w:t>
-      </w:r>
-      <w:r>
-        <w:rPr>
-          <w:rFonts w:ascii="Arial Unicode MS" w:eastAsia="Arial Unicode MS" w:hAnsi="Arial Unicode MS" w:cs="Arial Unicode MS"/>
-          <w:color w:val="1F1410"/>
-        </w:rPr>
-        <w:t>con la materia.</w:t>
-      </w:r>
     </w:p>
     <w:p>
       <w:pPr>
-        <w:rPr>
-          <w:rFonts w:ascii="Arial Unicode MS" w:eastAsia="Arial Unicode MS" w:hAnsi="Arial Unicode MS" w:cs="Arial Unicode MS"/>
-          <w:b/>
-          <w:bCs/>
-        </w:rPr>
-      </w:pPr>
+        <w:autoSpaceDE w:val="0"/>
+        <w:autoSpaceDN w:val="0"/>
+        <w:adjustRightInd w:val="0"/>
+        <w:spacing w:after="0" w:line="240" w:lineRule="auto"/>
+        <w:jc w:val="both"/>
+        <w:rPr>
+          <w:rFonts w:ascii="Arial Unicode MS" w:eastAsia="Arial Unicode MS" w:hAnsi="Arial Unicode MS" w:cs="Arial Unicode MS"/>
+          <w:color w:val="1F1410"/>
+        </w:rPr>
+      </w:pPr>
+      <w:r>
+        <w:rPr>
+          <w:rFonts w:ascii="Arial Unicode MS" w:eastAsia="Arial Unicode MS" w:hAnsi="Arial Unicode MS" w:cs="Arial Unicode MS"/>
+          <w:color w:val="1F1410"/>
+        </w:rPr>
+        <w:t>Explico condiciones de cambio y conservación en diversos sistemas teniendo en cuenta transferencia y transporte de energía y su interacción con la materia.</w:t>
+      </w:r>
     </w:p>
     <w:p>
       <w:pPr>
@@ -96,45 +95,23 @@
           <w:bCs/>
         </w:rPr>
       </w:pPr>
-      <w:r>
-        <w:rPr>
-          <w:rFonts w:ascii="Arial Unicode MS" w:eastAsia="Arial Unicode MS" w:hAnsi="Arial Unicode MS" w:cs="Arial Unicode MS"/>
-          <w:b/>
-          <w:bCs/>
-        </w:rPr>
-        <w:t>Entorno</w:t>
-      </w:r>
     </w:p>
     <w:p>
       <w:pPr>
         <w:rPr>
-          <w:rFonts w:ascii="Arial Unicode MS" w:eastAsia="Arial Unicode MS" w:hAnsi="Arial Unicode MS" w:cs="Arial Unicode MS"/>
+          <w:rFonts w:ascii="Arial" w:hAnsi="Arial" w:cs="Arial"/>
+          <w:b/>
           <w:bCs/>
         </w:rPr>
       </w:pPr>
       <w:r>
         <w:rPr>
-          <w:rFonts w:ascii="Arial Unicode MS" w:eastAsia="Arial Unicode MS" w:hAnsi="Arial Unicode MS" w:cs="Arial Unicode MS"/>
+          <w:rFonts w:ascii="Arial" w:hAnsi="Arial" w:cs="Arial"/>
+          <w:b/>
           <w:bCs/>
-        </w:rPr>
-        <w:t xml:space="preserve">Físico </w:t>
-      </w:r>
-    </w:p>
-    <w:p>
-      <w:pPr>
-        <w:rPr>
-          <w:rFonts w:ascii="Arial Unicode MS" w:eastAsia="Arial Unicode MS" w:hAnsi="Arial Unicode MS" w:cs="Arial Unicode MS"/>
-          <w:b/>
-          <w:lang w:eastAsia="es-CO"/>
-        </w:rPr>
-      </w:pPr>
-      <w:r>
-        <w:rPr>
-          <w:rFonts w:ascii="Arial Unicode MS" w:eastAsia="Arial Unicode MS" w:hAnsi="Arial Unicode MS" w:cs="Arial Unicode MS"/>
-          <w:b/>
-          <w:lang w:eastAsia="es-CO"/>
-        </w:rPr>
-        <w:t xml:space="preserve">Competencias </w:t>
+          <w:color w:val="FF0000"/>
+        </w:rPr>
+        <w:t xml:space="preserve">(Competencias) </w:t>
       </w:r>
     </w:p>
     <w:p>
@@ -214,40 +191,54 @@
           <w:rFonts w:ascii="Arial Unicode MS" w:eastAsia="Arial Unicode MS" w:hAnsi="Arial Unicode MS" w:cs="Arial Unicode MS"/>
           <w:lang w:eastAsia="es-CO"/>
         </w:rPr>
-        <w:t>Reconocer las diferentes propiedades coligativas de las disoluciones.</w:t>
+        <w:t xml:space="preserve">Reconocer las diferentes propiedades </w:t>
+      </w:r>
+      <w:proofErr w:type="spellStart"/>
+      <w:r>
+        <w:rPr>
+          <w:rFonts w:ascii="Arial Unicode MS" w:eastAsia="Arial Unicode MS" w:hAnsi="Arial Unicode MS" w:cs="Arial Unicode MS"/>
+          <w:lang w:eastAsia="es-CO"/>
+        </w:rPr>
+        <w:t>coligativas</w:t>
+      </w:r>
+      <w:proofErr w:type="spellEnd"/>
+      <w:r>
+        <w:rPr>
+          <w:rFonts w:ascii="Arial Unicode MS" w:eastAsia="Arial Unicode MS" w:hAnsi="Arial Unicode MS" w:cs="Arial Unicode MS"/>
+          <w:lang w:eastAsia="es-CO"/>
+        </w:rPr>
+        <w:t xml:space="preserve"> de las disoluciones.</w:t>
       </w:r>
     </w:p>
     <w:p>
       <w:pPr>
-        <w:rPr>
-          <w:rFonts w:ascii="Arial Unicode MS" w:eastAsia="Arial Unicode MS" w:hAnsi="Arial Unicode MS" w:cs="Arial Unicode MS"/>
-          <w:b/>
-          <w:lang w:eastAsia="es-CO"/>
-        </w:rPr>
-      </w:pPr>
-      <w:r>
-        <w:rPr>
-          <w:rFonts w:ascii="Arial Unicode MS" w:eastAsia="Arial Unicode MS" w:hAnsi="Arial Unicode MS" w:cs="Arial Unicode MS"/>
-          <w:b/>
-          <w:lang w:eastAsia="es-CO"/>
-        </w:rPr>
-        <w:t>Estrategia didáctica</w:t>
-      </w:r>
+        <w:pStyle w:val="Prrafodelista"/>
+        <w:jc w:val="both"/>
+        <w:rPr>
+          <w:rFonts w:ascii="Arial Unicode MS" w:eastAsia="Arial Unicode MS" w:hAnsi="Arial Unicode MS" w:cs="Arial Unicode MS"/>
+          <w:lang w:eastAsia="es-CO"/>
+        </w:rPr>
+      </w:pPr>
     </w:p>
     <w:p>
       <w:pPr>
-        <w:jc w:val="both"/>
-        <w:rPr>
-          <w:rFonts w:ascii="Arial Unicode MS" w:eastAsia="Arial Unicode MS" w:hAnsi="Arial Unicode MS" w:cs="Arial Unicode MS"/>
-          <w:lang w:eastAsia="es-CO"/>
-        </w:rPr>
-      </w:pPr>
-      <w:r>
-        <w:rPr>
-          <w:rFonts w:ascii="Arial Unicode MS" w:eastAsia="Arial Unicode MS" w:hAnsi="Arial Unicode MS" w:cs="Arial Unicode MS"/>
-          <w:lang w:eastAsia="es-CO"/>
-        </w:rPr>
-        <w:t>El estudio de las disoluciones tiene un gran interés tanto en química como en física, puesto que este tipo de mezclas están presentes en nuestro día a día, mucho más de lo que parece, e incluso resultan de vital importancia para que el organismo pueda llevar a cabo funciones bioquímicas y fisiológicas básicas.</w:t>
+        <w:rPr>
+          <w:rFonts w:ascii="Arial" w:hAnsi="Arial" w:cs="Arial"/>
+          <w:b/>
+          <w:bCs/>
+          <w:color w:val="FF0000"/>
+        </w:rPr>
+      </w:pPr>
+      <w:bookmarkStart w:id="0" w:name="_GoBack"/>
+      <w:bookmarkEnd w:id="0"/>
+      <w:r>
+        <w:rPr>
+          <w:rFonts w:ascii="Arial" w:hAnsi="Arial" w:cs="Arial"/>
+          <w:b/>
+          <w:bCs/>
+          <w:color w:val="FF0000"/>
+        </w:rPr>
+        <w:t>(Guía didáctica o Estrategia didáctica)</w:t>
       </w:r>
     </w:p>
     <w:p>
@@ -263,49 +254,23 @@
           <w:rFonts w:ascii="Arial Unicode MS" w:eastAsia="Arial Unicode MS" w:hAnsi="Arial Unicode MS" w:cs="Arial Unicode MS"/>
           <w:lang w:eastAsia="es-CO"/>
         </w:rPr>
-        <w:t xml:space="preserve">Para lograr que los </w:t>
-      </w:r>
-      <w:r>
-        <w:rPr>
-          <w:rFonts w:ascii="Arial Unicode MS" w:eastAsia="Arial Unicode MS" w:hAnsi="Arial Unicode MS" w:cs="Arial Unicode MS"/>
-          <w:lang w:eastAsia="es-CO"/>
-        </w:rPr>
-        <w:t xml:space="preserve">estudiantes </w:t>
-      </w:r>
-      <w:r>
-        <w:rPr>
-          <w:rFonts w:ascii="Arial Unicode MS" w:eastAsia="Arial Unicode MS" w:hAnsi="Arial Unicode MS" w:cs="Arial Unicode MS"/>
-          <w:lang w:eastAsia="es-CO"/>
-        </w:rPr>
-        <w:t>alcancen un aprendizaje en la temática de</w:t>
-      </w:r>
-      <w:r>
-        <w:rPr>
-          <w:rFonts w:ascii="Arial Unicode MS" w:eastAsia="Arial Unicode MS" w:hAnsi="Arial Unicode MS" w:cs="Arial Unicode MS"/>
-          <w:lang w:eastAsia="es-CO"/>
-        </w:rPr>
-        <w:t xml:space="preserve"> disoluciones </w:t>
-      </w:r>
-      <w:r>
-        <w:rPr>
-          <w:rFonts w:ascii="Arial Unicode MS" w:eastAsia="Arial Unicode MS" w:hAnsi="Arial Unicode MS" w:cs="Arial Unicode MS"/>
-          <w:lang w:eastAsia="es-CO"/>
-        </w:rPr>
-        <w:t xml:space="preserve">y sus propiedades coligativas, se </w:t>
-      </w:r>
-      <w:r>
-        <w:rPr>
-          <w:rFonts w:ascii="Arial Unicode MS" w:eastAsia="Arial Unicode MS" w:hAnsi="Arial Unicode MS" w:cs="Arial Unicode MS"/>
-          <w:lang w:eastAsia="es-CO"/>
-        </w:rPr>
-        <w:t>sugiere seguir</w:t>
-      </w:r>
-      <w:r>
-        <w:rPr>
-          <w:rFonts w:ascii="Arial Unicode MS" w:eastAsia="Arial Unicode MS" w:hAnsi="Arial Unicode MS" w:cs="Arial Unicode MS"/>
-          <w:lang w:eastAsia="es-CO"/>
-        </w:rPr>
-        <w:t xml:space="preserve"> la siguiente secuencia didáctica:</w:t>
+        <w:t xml:space="preserve">El estudio de las disoluciones tiene un gran interés tanto en química como en física, puesto que este tipo de mezclas están presentes en nuestro día a día, mucho más de lo que parece, e incluso resultan de vital importancia para que el organismo pueda llevar a </w:t>
+      </w:r>
+      <w:proofErr w:type="gramStart"/>
+      <w:r>
+        <w:rPr>
+          <w:rFonts w:ascii="Arial Unicode MS" w:eastAsia="Arial Unicode MS" w:hAnsi="Arial Unicode MS" w:cs="Arial Unicode MS"/>
+          <w:lang w:eastAsia="es-CO"/>
+        </w:rPr>
+        <w:t>cabo</w:t>
+      </w:r>
+      <w:proofErr w:type="gramEnd"/>
+      <w:r>
+        <w:rPr>
+          <w:rFonts w:ascii="Arial Unicode MS" w:eastAsia="Arial Unicode MS" w:hAnsi="Arial Unicode MS" w:cs="Arial Unicode MS"/>
+          <w:lang w:eastAsia="es-CO"/>
+        </w:rPr>
+        <w:t xml:space="preserve"> funciones bioquímicas y fisiológicas básicas.</w:t>
       </w:r>
     </w:p>
     <w:p>
@@ -321,43 +286,49 @@
           <w:rFonts w:ascii="Arial Unicode MS" w:eastAsia="Arial Unicode MS" w:hAnsi="Arial Unicode MS" w:cs="Arial Unicode MS"/>
           <w:lang w:eastAsia="es-CO"/>
         </w:rPr>
-        <w:t xml:space="preserve">1. </w:t>
-      </w:r>
-      <w:r>
-        <w:rPr>
-          <w:rFonts w:ascii="Arial Unicode MS" w:eastAsia="Arial Unicode MS" w:hAnsi="Arial Unicode MS" w:cs="Arial Unicode MS"/>
-          <w:lang w:eastAsia="es-CO"/>
-        </w:rPr>
-        <w:t>Definir</w:t>
-      </w:r>
-      <w:r>
-        <w:rPr>
-          <w:rFonts w:ascii="Arial Unicode MS" w:eastAsia="Arial Unicode MS" w:hAnsi="Arial Unicode MS" w:cs="Arial Unicode MS"/>
-          <w:lang w:eastAsia="es-CO"/>
-        </w:rPr>
-        <w:t xml:space="preserve"> el</w:t>
-      </w:r>
-      <w:r>
-        <w:rPr>
-          <w:rFonts w:ascii="Arial Unicode MS" w:eastAsia="Arial Unicode MS" w:hAnsi="Arial Unicode MS" w:cs="Arial Unicode MS"/>
-          <w:lang w:eastAsia="es-CO"/>
-        </w:rPr>
-        <w:t xml:space="preserve"> concepto de </w:t>
-      </w:r>
-      <w:r>
-        <w:rPr>
-          <w:rFonts w:ascii="Arial Unicode MS" w:eastAsia="Arial Unicode MS" w:hAnsi="Arial Unicode MS" w:cs="Arial Unicode MS"/>
-          <w:b/>
-          <w:lang w:eastAsia="es-CO"/>
-        </w:rPr>
-        <w:t>disolución</w:t>
-      </w:r>
-      <w:r>
-        <w:rPr>
-          <w:rFonts w:ascii="Arial Unicode MS" w:eastAsia="Arial Unicode MS" w:hAnsi="Arial Unicode MS" w:cs="Arial Unicode MS"/>
-          <w:lang w:eastAsia="es-CO"/>
-        </w:rPr>
-        <w:t xml:space="preserve"> y relacionar los componentes. </w:t>
+        <w:t xml:space="preserve">Para lograr que los </w:t>
+      </w:r>
+      <w:r>
+        <w:rPr>
+          <w:rFonts w:ascii="Arial Unicode MS" w:eastAsia="Arial Unicode MS" w:hAnsi="Arial Unicode MS" w:cs="Arial Unicode MS"/>
+          <w:lang w:eastAsia="es-CO"/>
+        </w:rPr>
+        <w:t xml:space="preserve">estudiantes </w:t>
+      </w:r>
+      <w:r>
+        <w:rPr>
+          <w:rFonts w:ascii="Arial Unicode MS" w:eastAsia="Arial Unicode MS" w:hAnsi="Arial Unicode MS" w:cs="Arial Unicode MS"/>
+          <w:lang w:eastAsia="es-CO"/>
+        </w:rPr>
+        <w:t>alcancen un aprendizaje en la temática de</w:t>
+      </w:r>
+      <w:r>
+        <w:rPr>
+          <w:rFonts w:ascii="Arial Unicode MS" w:eastAsia="Arial Unicode MS" w:hAnsi="Arial Unicode MS" w:cs="Arial Unicode MS"/>
+          <w:lang w:eastAsia="es-CO"/>
+        </w:rPr>
+        <w:t xml:space="preserve"> disoluciones </w:t>
+      </w:r>
+      <w:r>
+        <w:rPr>
+          <w:rFonts w:ascii="Arial Unicode MS" w:eastAsia="Arial Unicode MS" w:hAnsi="Arial Unicode MS" w:cs="Arial Unicode MS"/>
+          <w:lang w:eastAsia="es-CO"/>
+        </w:rPr>
+        <w:t xml:space="preserve">y sus propiedades coligativas, se </w:t>
+      </w:r>
+      <w:r>
+        <w:rPr>
+          <w:rFonts w:ascii="Arial Unicode MS" w:eastAsia="Arial Unicode MS" w:hAnsi="Arial Unicode MS" w:cs="Arial Unicode MS"/>
+          <w:lang w:eastAsia="es-CO"/>
+        </w:rPr>
+        <w:t>sugiere seguir</w:t>
+      </w:r>
+      <w:r>
+        <w:rPr>
+          <w:rFonts w:ascii="Arial Unicode MS" w:eastAsia="Arial Unicode MS" w:hAnsi="Arial Unicode MS" w:cs="Arial Unicode MS"/>
+          <w:lang w:eastAsia="es-CO"/>
+        </w:rPr>
+        <w:t xml:space="preserve"> la siguiente secuencia didáctica:</w:t>
       </w:r>
     </w:p>
     <w:p>
@@ -373,22 +344,43 @@
           <w:rFonts w:ascii="Arial Unicode MS" w:eastAsia="Arial Unicode MS" w:hAnsi="Arial Unicode MS" w:cs="Arial Unicode MS"/>
           <w:lang w:eastAsia="es-CO"/>
         </w:rPr>
-        <w:t xml:space="preserve">2. Exponer los diferentes </w:t>
-      </w:r>
-      <w:r>
-        <w:rPr>
-          <w:rFonts w:ascii="Arial Unicode MS" w:eastAsia="Arial Unicode MS" w:hAnsi="Arial Unicode MS" w:cs="Arial Unicode MS"/>
-          <w:b/>
-          <w:lang w:eastAsia="es-CO"/>
-        </w:rPr>
-        <w:t>tipos de disoluciones</w:t>
-      </w:r>
-      <w:r>
-        <w:rPr>
-          <w:rFonts w:ascii="Arial Unicode MS" w:eastAsia="Arial Unicode MS" w:hAnsi="Arial Unicode MS" w:cs="Arial Unicode MS"/>
-          <w:lang w:eastAsia="es-CO"/>
-        </w:rPr>
-        <w:t>.</w:t>
+        <w:t xml:space="preserve">1. </w:t>
+      </w:r>
+      <w:r>
+        <w:rPr>
+          <w:rFonts w:ascii="Arial Unicode MS" w:eastAsia="Arial Unicode MS" w:hAnsi="Arial Unicode MS" w:cs="Arial Unicode MS"/>
+          <w:lang w:eastAsia="es-CO"/>
+        </w:rPr>
+        <w:t>Definir</w:t>
+      </w:r>
+      <w:r>
+        <w:rPr>
+          <w:rFonts w:ascii="Arial Unicode MS" w:eastAsia="Arial Unicode MS" w:hAnsi="Arial Unicode MS" w:cs="Arial Unicode MS"/>
+          <w:lang w:eastAsia="es-CO"/>
+        </w:rPr>
+        <w:t xml:space="preserve"> el</w:t>
+      </w:r>
+      <w:r>
+        <w:rPr>
+          <w:rFonts w:ascii="Arial Unicode MS" w:eastAsia="Arial Unicode MS" w:hAnsi="Arial Unicode MS" w:cs="Arial Unicode MS"/>
+          <w:lang w:eastAsia="es-CO"/>
+        </w:rPr>
+        <w:t xml:space="preserve"> concepto de </w:t>
+      </w:r>
+      <w:r>
+        <w:rPr>
+          <w:rFonts w:ascii="Arial Unicode MS" w:eastAsia="Arial Unicode MS" w:hAnsi="Arial Unicode MS" w:cs="Arial Unicode MS"/>
+          <w:b/>
+          <w:lang w:eastAsia="es-CO"/>
+        </w:rPr>
+        <w:t>disolución</w:t>
+      </w:r>
+      <w:r>
+        <w:rPr>
+          <w:rFonts w:ascii="Arial Unicode MS" w:eastAsia="Arial Unicode MS" w:hAnsi="Arial Unicode MS" w:cs="Arial Unicode MS"/>
+          <w:lang w:eastAsia="es-CO"/>
+        </w:rPr>
+        <w:t xml:space="preserve"> y relacionar los componentes. </w:t>
       </w:r>
     </w:p>
     <w:p>
@@ -404,58 +396,15 @@
           <w:rFonts w:ascii="Arial Unicode MS" w:eastAsia="Arial Unicode MS" w:hAnsi="Arial Unicode MS" w:cs="Arial Unicode MS"/>
           <w:lang w:eastAsia="es-CO"/>
         </w:rPr>
-        <w:t xml:space="preserve">3. </w:t>
-      </w:r>
-      <w:r>
-        <w:rPr>
-          <w:rFonts w:ascii="Arial Unicode MS" w:eastAsia="Arial Unicode MS" w:hAnsi="Arial Unicode MS" w:cs="Arial Unicode MS"/>
-          <w:lang w:eastAsia="es-CO"/>
-        </w:rPr>
-        <w:t>Explicar</w:t>
-      </w:r>
-      <w:r>
-        <w:rPr>
-          <w:rFonts w:ascii="Arial Unicode MS" w:eastAsia="Arial Unicode MS" w:hAnsi="Arial Unicode MS" w:cs="Arial Unicode MS"/>
-          <w:lang w:eastAsia="es-CO"/>
-        </w:rPr>
-        <w:t xml:space="preserve"> </w:t>
-      </w:r>
-      <w:r>
-        <w:rPr>
-          <w:rFonts w:ascii="Arial Unicode MS" w:eastAsia="Arial Unicode MS" w:hAnsi="Arial Unicode MS" w:cs="Arial Unicode MS"/>
-          <w:lang w:eastAsia="es-CO"/>
-        </w:rPr>
-        <w:t xml:space="preserve">el proceso de disolución y </w:t>
-      </w:r>
-      <w:r>
-        <w:rPr>
-          <w:rFonts w:ascii="Arial Unicode MS" w:eastAsia="Arial Unicode MS" w:hAnsi="Arial Unicode MS" w:cs="Arial Unicode MS"/>
-          <w:lang w:eastAsia="es-CO"/>
-        </w:rPr>
-        <w:t xml:space="preserve">los </w:t>
-      </w:r>
-      <w:r>
-        <w:rPr>
-          <w:rFonts w:ascii="Arial Unicode MS" w:eastAsia="Arial Unicode MS" w:hAnsi="Arial Unicode MS" w:cs="Arial Unicode MS"/>
-          <w:b/>
-          <w:lang w:eastAsia="es-CO"/>
-        </w:rPr>
-        <w:t>factores</w:t>
-      </w:r>
-      <w:r>
-        <w:rPr>
-          <w:rFonts w:ascii="Arial Unicode MS" w:eastAsia="Arial Unicode MS" w:hAnsi="Arial Unicode MS" w:cs="Arial Unicode MS"/>
-          <w:lang w:eastAsia="es-CO"/>
-        </w:rPr>
-        <w:t xml:space="preserve"> que afectan la </w:t>
-      </w:r>
-      <w:r>
-        <w:rPr>
-          <w:rFonts w:ascii="Arial Unicode MS" w:eastAsia="Arial Unicode MS" w:hAnsi="Arial Unicode MS" w:cs="Arial Unicode MS"/>
-          <w:b/>
-          <w:lang w:eastAsia="es-CO"/>
-        </w:rPr>
-        <w:t>solubilidad</w:t>
+        <w:t xml:space="preserve">2. Exponer los diferentes </w:t>
+      </w:r>
+      <w:r>
+        <w:rPr>
+          <w:rFonts w:ascii="Arial Unicode MS" w:eastAsia="Arial Unicode MS" w:hAnsi="Arial Unicode MS" w:cs="Arial Unicode MS"/>
+          <w:b/>
+          <w:lang w:eastAsia="es-CO"/>
+        </w:rPr>
+        <w:t>tipos de disoluciones</w:t>
       </w:r>
       <w:r>
         <w:rPr>
@@ -478,59 +427,58 @@
           <w:rFonts w:ascii="Arial Unicode MS" w:eastAsia="Arial Unicode MS" w:hAnsi="Arial Unicode MS" w:cs="Arial Unicode MS"/>
           <w:lang w:eastAsia="es-CO"/>
         </w:rPr>
-        <w:t>4</w:t>
-      </w:r>
-      <w:r>
-        <w:rPr>
-          <w:rFonts w:ascii="Arial Unicode MS" w:eastAsia="Arial Unicode MS" w:hAnsi="Arial Unicode MS" w:cs="Arial Unicode MS"/>
-          <w:lang w:eastAsia="es-CO"/>
-        </w:rPr>
-        <w:t xml:space="preserve">. </w:t>
-      </w:r>
-      <w:r>
-        <w:rPr>
-          <w:rFonts w:ascii="Arial Unicode MS" w:eastAsia="Arial Unicode MS" w:hAnsi="Arial Unicode MS" w:cs="Arial Unicode MS"/>
-          <w:lang w:eastAsia="es-CO"/>
-        </w:rPr>
-        <w:t xml:space="preserve">Definir </w:t>
-      </w:r>
-      <w:r>
-        <w:rPr>
-          <w:rFonts w:ascii="Arial Unicode MS" w:eastAsia="Arial Unicode MS" w:hAnsi="Arial Unicode MS" w:cs="Arial Unicode MS"/>
-          <w:b/>
-          <w:lang w:eastAsia="es-CO"/>
-        </w:rPr>
-        <w:t xml:space="preserve">concentración </w:t>
-      </w:r>
-      <w:r>
-        <w:rPr>
-          <w:rFonts w:ascii="Arial Unicode MS" w:eastAsia="Arial Unicode MS" w:hAnsi="Arial Unicode MS" w:cs="Arial Unicode MS"/>
-          <w:lang w:eastAsia="es-CO"/>
-        </w:rPr>
-        <w:t xml:space="preserve">y explicar las </w:t>
-      </w:r>
-      <w:r>
-        <w:rPr>
-          <w:rFonts w:ascii="Arial Unicode MS" w:eastAsia="Arial Unicode MS" w:hAnsi="Arial Unicode MS" w:cs="Arial Unicode MS"/>
-          <w:b/>
-          <w:lang w:eastAsia="es-CO"/>
-        </w:rPr>
-        <w:t xml:space="preserve">unidades de concentración físicas </w:t>
-      </w:r>
-      <w:r>
-        <w:rPr>
-          <w:rFonts w:ascii="Arial Unicode MS" w:eastAsia="Arial Unicode MS" w:hAnsi="Arial Unicode MS" w:cs="Arial Unicode MS"/>
-          <w:lang w:eastAsia="es-CO"/>
-        </w:rPr>
-        <w:t xml:space="preserve">y </w:t>
-      </w:r>
-      <w:r>
-        <w:rPr>
-          <w:rFonts w:ascii="Arial Unicode MS" w:eastAsia="Arial Unicode MS" w:hAnsi="Arial Unicode MS" w:cs="Arial Unicode MS"/>
-          <w:b/>
-          <w:lang w:eastAsia="es-CO"/>
-        </w:rPr>
-        <w:t>químicas</w:t>
+        <w:t xml:space="preserve">3. </w:t>
+      </w:r>
+      <w:r>
+        <w:rPr>
+          <w:rFonts w:ascii="Arial Unicode MS" w:eastAsia="Arial Unicode MS" w:hAnsi="Arial Unicode MS" w:cs="Arial Unicode MS"/>
+          <w:lang w:eastAsia="es-CO"/>
+        </w:rPr>
+        <w:t>Explicar</w:t>
+      </w:r>
+      <w:r>
+        <w:rPr>
+          <w:rFonts w:ascii="Arial Unicode MS" w:eastAsia="Arial Unicode MS" w:hAnsi="Arial Unicode MS" w:cs="Arial Unicode MS"/>
+          <w:lang w:eastAsia="es-CO"/>
+        </w:rPr>
+        <w:t xml:space="preserve"> </w:t>
+      </w:r>
+      <w:r>
+        <w:rPr>
+          <w:rFonts w:ascii="Arial Unicode MS" w:eastAsia="Arial Unicode MS" w:hAnsi="Arial Unicode MS" w:cs="Arial Unicode MS"/>
+          <w:lang w:eastAsia="es-CO"/>
+        </w:rPr>
+        <w:t xml:space="preserve">el proceso de disolución y </w:t>
+      </w:r>
+      <w:r>
+        <w:rPr>
+          <w:rFonts w:ascii="Arial Unicode MS" w:eastAsia="Arial Unicode MS" w:hAnsi="Arial Unicode MS" w:cs="Arial Unicode MS"/>
+          <w:lang w:eastAsia="es-CO"/>
+        </w:rPr>
+        <w:t xml:space="preserve">los </w:t>
+      </w:r>
+      <w:r>
+        <w:rPr>
+          <w:rFonts w:ascii="Arial Unicode MS" w:eastAsia="Arial Unicode MS" w:hAnsi="Arial Unicode MS" w:cs="Arial Unicode MS"/>
+          <w:b/>
+          <w:lang w:eastAsia="es-CO"/>
+        </w:rPr>
+        <w:t>factores</w:t>
+      </w:r>
+      <w:r>
+        <w:rPr>
+          <w:rFonts w:ascii="Arial Unicode MS" w:eastAsia="Arial Unicode MS" w:hAnsi="Arial Unicode MS" w:cs="Arial Unicode MS"/>
+          <w:lang w:eastAsia="es-CO"/>
+        </w:rPr>
+        <w:t xml:space="preserve"> que afectan la </w:t>
+      </w:r>
+      <w:r>
+        <w:rPr>
+          <w:rFonts w:ascii="Arial Unicode MS" w:eastAsia="Arial Unicode MS" w:hAnsi="Arial Unicode MS" w:cs="Arial Unicode MS"/>
+          <w:b/>
+          <w:lang w:eastAsia="es-CO"/>
+        </w:rPr>
+        <w:t>solubilidad</w:t>
       </w:r>
       <w:r>
         <w:rPr>
@@ -538,13 +486,6 @@
           <w:lang w:eastAsia="es-CO"/>
         </w:rPr>
         <w:t>.</w:t>
-      </w:r>
-      <w:r>
-        <w:rPr>
-          <w:rFonts w:ascii="Arial Unicode MS" w:eastAsia="Arial Unicode MS" w:hAnsi="Arial Unicode MS" w:cs="Arial Unicode MS"/>
-          <w:lang w:eastAsia="es-CO"/>
-        </w:rPr>
-        <w:t xml:space="preserve"> </w:t>
       </w:r>
     </w:p>
     <w:p>
@@ -560,29 +501,59 @@
           <w:rFonts w:ascii="Arial Unicode MS" w:eastAsia="Arial Unicode MS" w:hAnsi="Arial Unicode MS" w:cs="Arial Unicode MS"/>
           <w:lang w:eastAsia="es-CO"/>
         </w:rPr>
-        <w:t xml:space="preserve">5. </w:t>
-      </w:r>
-      <w:r>
-        <w:rPr>
-          <w:rFonts w:ascii="Arial Unicode MS" w:eastAsia="Arial Unicode MS" w:hAnsi="Arial Unicode MS" w:cs="Arial Unicode MS"/>
-          <w:lang w:eastAsia="es-CO"/>
-        </w:rPr>
-        <w:t xml:space="preserve">Mostrar las </w:t>
-      </w:r>
-      <w:r>
-        <w:rPr>
-          <w:rFonts w:ascii="Arial Unicode MS" w:eastAsia="Arial Unicode MS" w:hAnsi="Arial Unicode MS" w:cs="Arial Unicode MS"/>
-          <w:b/>
-          <w:lang w:eastAsia="es-CO"/>
-        </w:rPr>
-        <w:t>propiedades coligativas</w:t>
-      </w:r>
-      <w:r>
-        <w:rPr>
-          <w:rFonts w:ascii="Arial Unicode MS" w:eastAsia="Arial Unicode MS" w:hAnsi="Arial Unicode MS" w:cs="Arial Unicode MS"/>
-          <w:lang w:eastAsia="es-CO"/>
-        </w:rPr>
-        <w:t xml:space="preserve"> de las disoluciones</w:t>
+        <w:t>4</w:t>
+      </w:r>
+      <w:r>
+        <w:rPr>
+          <w:rFonts w:ascii="Arial Unicode MS" w:eastAsia="Arial Unicode MS" w:hAnsi="Arial Unicode MS" w:cs="Arial Unicode MS"/>
+          <w:lang w:eastAsia="es-CO"/>
+        </w:rPr>
+        <w:t xml:space="preserve">. </w:t>
+      </w:r>
+      <w:r>
+        <w:rPr>
+          <w:rFonts w:ascii="Arial Unicode MS" w:eastAsia="Arial Unicode MS" w:hAnsi="Arial Unicode MS" w:cs="Arial Unicode MS"/>
+          <w:lang w:eastAsia="es-CO"/>
+        </w:rPr>
+        <w:t xml:space="preserve">Definir </w:t>
+      </w:r>
+      <w:r>
+        <w:rPr>
+          <w:rFonts w:ascii="Arial Unicode MS" w:eastAsia="Arial Unicode MS" w:hAnsi="Arial Unicode MS" w:cs="Arial Unicode MS"/>
+          <w:b/>
+          <w:lang w:eastAsia="es-CO"/>
+        </w:rPr>
+        <w:t xml:space="preserve">concentración </w:t>
+      </w:r>
+      <w:r>
+        <w:rPr>
+          <w:rFonts w:ascii="Arial Unicode MS" w:eastAsia="Arial Unicode MS" w:hAnsi="Arial Unicode MS" w:cs="Arial Unicode MS"/>
+          <w:lang w:eastAsia="es-CO"/>
+        </w:rPr>
+        <w:t xml:space="preserve">y explicar las </w:t>
+      </w:r>
+      <w:r>
+        <w:rPr>
+          <w:rFonts w:ascii="Arial Unicode MS" w:eastAsia="Arial Unicode MS" w:hAnsi="Arial Unicode MS" w:cs="Arial Unicode MS"/>
+          <w:b/>
+          <w:lang w:eastAsia="es-CO"/>
+        </w:rPr>
+        <w:t xml:space="preserve">unidades de concentración físicas </w:t>
+      </w:r>
+      <w:r>
+        <w:rPr>
+          <w:rFonts w:ascii="Arial Unicode MS" w:eastAsia="Arial Unicode MS" w:hAnsi="Arial Unicode MS" w:cs="Arial Unicode MS"/>
+          <w:lang w:eastAsia="es-CO"/>
+        </w:rPr>
+        <w:t xml:space="preserve">y </w:t>
+      </w:r>
+      <w:r>
+        <w:rPr>
+          <w:rFonts w:ascii="Arial Unicode MS" w:eastAsia="Arial Unicode MS" w:hAnsi="Arial Unicode MS" w:cs="Arial Unicode MS"/>
+          <w:b/>
+          <w:lang w:eastAsia="es-CO"/>
+        </w:rPr>
+        <w:t>químicas</w:t>
       </w:r>
       <w:r>
         <w:rPr>
@@ -590,6 +561,13 @@
           <w:lang w:eastAsia="es-CO"/>
         </w:rPr>
         <w:t>.</w:t>
+      </w:r>
+      <w:r>
+        <w:rPr>
+          <w:rFonts w:ascii="Arial Unicode MS" w:eastAsia="Arial Unicode MS" w:hAnsi="Arial Unicode MS" w:cs="Arial Unicode MS"/>
+          <w:lang w:eastAsia="es-CO"/>
+        </w:rPr>
+        <w:t xml:space="preserve"> </w:t>
       </w:r>
     </w:p>
     <w:p>
@@ -600,187 +578,51 @@
           <w:lang w:eastAsia="es-CO"/>
         </w:rPr>
       </w:pPr>
+      <w:r>
+        <w:rPr>
+          <w:rFonts w:ascii="Arial Unicode MS" w:eastAsia="Arial Unicode MS" w:hAnsi="Arial Unicode MS" w:cs="Arial Unicode MS"/>
+          <w:lang w:eastAsia="es-CO"/>
+        </w:rPr>
+        <w:t xml:space="preserve">5. </w:t>
+      </w:r>
+      <w:r>
+        <w:rPr>
+          <w:rFonts w:ascii="Arial Unicode MS" w:eastAsia="Arial Unicode MS" w:hAnsi="Arial Unicode MS" w:cs="Arial Unicode MS"/>
+          <w:lang w:eastAsia="es-CO"/>
+        </w:rPr>
+        <w:t xml:space="preserve">Mostrar las </w:t>
+      </w:r>
+      <w:r>
+        <w:rPr>
+          <w:rFonts w:ascii="Arial Unicode MS" w:eastAsia="Arial Unicode MS" w:hAnsi="Arial Unicode MS" w:cs="Arial Unicode MS"/>
+          <w:b/>
+          <w:lang w:eastAsia="es-CO"/>
+        </w:rPr>
+        <w:t>propiedades coligativas</w:t>
+      </w:r>
+      <w:r>
+        <w:rPr>
+          <w:rFonts w:ascii="Arial Unicode MS" w:eastAsia="Arial Unicode MS" w:hAnsi="Arial Unicode MS" w:cs="Arial Unicode MS"/>
+          <w:lang w:eastAsia="es-CO"/>
+        </w:rPr>
+        <w:t xml:space="preserve"> de las disoluciones</w:t>
+      </w:r>
+      <w:r>
+        <w:rPr>
+          <w:rFonts w:ascii="Arial Unicode MS" w:eastAsia="Arial Unicode MS" w:hAnsi="Arial Unicode MS" w:cs="Arial Unicode MS"/>
+          <w:lang w:eastAsia="es-CO"/>
+        </w:rPr>
+        <w:t>.</w:t>
+      </w:r>
     </w:p>
     <w:p>
       <w:pPr>
         <w:jc w:val="both"/>
         <w:rPr>
           <w:rFonts w:ascii="Arial Unicode MS" w:eastAsia="Arial Unicode MS" w:hAnsi="Arial Unicode MS" w:cs="Arial Unicode MS"/>
-        </w:rPr>
-      </w:pPr>
-      <w:r>
-        <w:rPr>
-          <w:rFonts w:ascii="Arial Unicode MS" w:eastAsia="Arial Unicode MS" w:hAnsi="Arial Unicode MS" w:cs="Arial Unicode MS"/>
-        </w:rPr>
-        <w:lastRenderedPageBreak/>
-        <w:t xml:space="preserve">Iniciar el tema </w:t>
-      </w:r>
-      <w:r>
-        <w:rPr>
-          <w:rFonts w:ascii="Arial Unicode MS" w:eastAsia="Arial Unicode MS" w:hAnsi="Arial Unicode MS" w:cs="Arial Unicode MS"/>
-        </w:rPr>
-        <w:t xml:space="preserve">definiendo qué es una </w:t>
-      </w:r>
-      <w:r>
-        <w:rPr>
-          <w:rFonts w:ascii="Arial Unicode MS" w:eastAsia="Arial Unicode MS" w:hAnsi="Arial Unicode MS" w:cs="Arial Unicode MS"/>
-          <w:b/>
-          <w:bCs/>
-        </w:rPr>
-        <w:t>disolución</w:t>
-      </w:r>
-      <w:r>
-        <w:rPr>
-          <w:rFonts w:ascii="Arial Unicode MS" w:eastAsia="Arial Unicode MS" w:hAnsi="Arial Unicode MS" w:cs="Arial Unicode MS"/>
-        </w:rPr>
-        <w:t xml:space="preserve"> y sus </w:t>
-      </w:r>
-      <w:r>
-        <w:rPr>
-          <w:rFonts w:ascii="Arial Unicode MS" w:eastAsia="Arial Unicode MS" w:hAnsi="Arial Unicode MS" w:cs="Arial Unicode MS"/>
-          <w:b/>
-        </w:rPr>
-        <w:t>componentes</w:t>
-      </w:r>
-      <w:r>
-        <w:rPr>
-          <w:rFonts w:ascii="Arial Unicode MS" w:eastAsia="Arial Unicode MS" w:hAnsi="Arial Unicode MS" w:cs="Arial Unicode MS"/>
-        </w:rPr>
-        <w:t xml:space="preserve"> </w:t>
-      </w:r>
-      <w:r>
-        <w:rPr>
-          <w:rFonts w:ascii="Arial Unicode MS" w:eastAsia="Arial Unicode MS" w:hAnsi="Arial Unicode MS" w:cs="Arial Unicode MS"/>
-        </w:rPr>
-        <w:t>permitirá</w:t>
-      </w:r>
-      <w:r>
-        <w:rPr>
-          <w:rFonts w:ascii="Arial Unicode MS" w:eastAsia="Arial Unicode MS" w:hAnsi="Arial Unicode MS" w:cs="Arial Unicode MS"/>
-        </w:rPr>
-        <w:t xml:space="preserve"> a los </w:t>
-      </w:r>
-      <w:r>
-        <w:rPr>
-          <w:rFonts w:ascii="Arial Unicode MS" w:eastAsia="Arial Unicode MS" w:hAnsi="Arial Unicode MS" w:cs="Arial Unicode MS"/>
-        </w:rPr>
-        <w:t xml:space="preserve">estudiantes </w:t>
-      </w:r>
-      <w:r>
-        <w:rPr>
-          <w:rFonts w:ascii="Arial Unicode MS" w:eastAsia="Arial Unicode MS" w:hAnsi="Arial Unicode MS" w:cs="Arial Unicode MS"/>
-        </w:rPr>
-        <w:t xml:space="preserve">comprender </w:t>
-      </w:r>
-      <w:r>
-        <w:rPr>
-          <w:rFonts w:ascii="Arial Unicode MS" w:eastAsia="Arial Unicode MS" w:hAnsi="Arial Unicode MS" w:cs="Arial Unicode MS"/>
-        </w:rPr>
-        <w:t>su</w:t>
-      </w:r>
-      <w:r>
-        <w:rPr>
-          <w:rFonts w:ascii="Arial Unicode MS" w:eastAsia="Arial Unicode MS" w:hAnsi="Arial Unicode MS" w:cs="Arial Unicode MS"/>
-        </w:rPr>
-        <w:t xml:space="preserve">s </w:t>
-      </w:r>
-      <w:r>
-        <w:rPr>
-          <w:rFonts w:ascii="Arial Unicode MS" w:eastAsia="Arial Unicode MS" w:hAnsi="Arial Unicode MS" w:cs="Arial Unicode MS"/>
-        </w:rPr>
-        <w:t xml:space="preserve">características </w:t>
-      </w:r>
-      <w:r>
-        <w:rPr>
-          <w:rFonts w:ascii="Arial Unicode MS" w:eastAsia="Arial Unicode MS" w:hAnsi="Arial Unicode MS" w:cs="Arial Unicode MS"/>
-        </w:rPr>
-        <w:t>y propiedades</w:t>
-      </w:r>
-      <w:r>
-        <w:rPr>
-          <w:rFonts w:ascii="Arial Unicode MS" w:eastAsia="Arial Unicode MS" w:hAnsi="Arial Unicode MS" w:cs="Arial Unicode MS"/>
-        </w:rPr>
-        <w:t>.</w:t>
-      </w:r>
-      <w:r>
-        <w:rPr>
-          <w:rFonts w:ascii="Arial Unicode MS" w:eastAsia="Arial Unicode MS" w:hAnsi="Arial Unicode MS" w:cs="Arial Unicode MS"/>
-        </w:rPr>
-        <w:t xml:space="preserve"> </w:t>
-      </w:r>
-      <w:r>
-        <w:rPr>
-          <w:rFonts w:ascii="Arial Unicode MS" w:eastAsia="Arial Unicode MS" w:hAnsi="Arial Unicode MS" w:cs="Arial Unicode MS"/>
-        </w:rPr>
-        <w:t>Siguiendo esta estrategia, se continúa con</w:t>
-      </w:r>
-      <w:r>
-        <w:rPr>
-          <w:rFonts w:ascii="Arial Unicode MS" w:eastAsia="Arial Unicode MS" w:hAnsi="Arial Unicode MS" w:cs="Arial Unicode MS"/>
-        </w:rPr>
-        <w:t xml:space="preserve"> los </w:t>
-      </w:r>
-      <w:r>
-        <w:rPr>
-          <w:rFonts w:ascii="Arial Unicode MS" w:eastAsia="Arial Unicode MS" w:hAnsi="Arial Unicode MS" w:cs="Arial Unicode MS"/>
-          <w:b/>
-        </w:rPr>
-        <w:t>tipos de disoluciones</w:t>
-      </w:r>
-      <w:r>
-        <w:rPr>
-          <w:rFonts w:ascii="Arial Unicode MS" w:eastAsia="Arial Unicode MS" w:hAnsi="Arial Unicode MS" w:cs="Arial Unicode MS"/>
-        </w:rPr>
-        <w:t xml:space="preserve">, </w:t>
-      </w:r>
-      <w:r>
-        <w:rPr>
-          <w:rFonts w:ascii="Arial Unicode MS" w:eastAsia="Arial Unicode MS" w:hAnsi="Arial Unicode MS" w:cs="Arial Unicode MS"/>
-        </w:rPr>
-        <w:t xml:space="preserve">para lo cual </w:t>
-      </w:r>
-      <w:r>
-        <w:rPr>
-          <w:rFonts w:ascii="Arial Unicode MS" w:eastAsia="Arial Unicode MS" w:hAnsi="Arial Unicode MS" w:cs="Arial Unicode MS"/>
-        </w:rPr>
-        <w:t>se debe resaltar</w:t>
-      </w:r>
-      <w:r>
-        <w:rPr>
-          <w:rFonts w:ascii="Arial Unicode MS" w:eastAsia="Arial Unicode MS" w:hAnsi="Arial Unicode MS" w:cs="Arial Unicode MS"/>
-        </w:rPr>
-        <w:t xml:space="preserve"> que se pueden </w:t>
-      </w:r>
-      <w:r>
-        <w:rPr>
-          <w:rFonts w:ascii="Arial Unicode MS" w:eastAsia="Arial Unicode MS" w:hAnsi="Arial Unicode MS" w:cs="Arial Unicode MS"/>
-        </w:rPr>
-        <w:t xml:space="preserve">clasificar de acuerdo </w:t>
-      </w:r>
-      <w:r>
-        <w:rPr>
-          <w:rFonts w:ascii="Arial Unicode MS" w:eastAsia="Arial Unicode MS" w:hAnsi="Arial Unicode MS" w:cs="Arial Unicode MS"/>
-        </w:rPr>
-        <w:t xml:space="preserve">con el </w:t>
-      </w:r>
-      <w:r>
-        <w:rPr>
-          <w:rFonts w:ascii="Arial Unicode MS" w:eastAsia="Arial Unicode MS" w:hAnsi="Arial Unicode MS" w:cs="Arial Unicode MS"/>
-        </w:rPr>
-        <w:t xml:space="preserve">estado físico de los componentes y la cantidad </w:t>
-      </w:r>
-      <w:r>
-        <w:rPr>
-          <w:rFonts w:ascii="Arial Unicode MS" w:eastAsia="Arial Unicode MS" w:hAnsi="Arial Unicode MS" w:cs="Arial Unicode MS"/>
-        </w:rPr>
-        <w:t xml:space="preserve">de </w:t>
-      </w:r>
-      <w:r>
-        <w:rPr>
-          <w:rFonts w:ascii="Arial Unicode MS" w:eastAsia="Arial Unicode MS" w:hAnsi="Arial Unicode MS" w:cs="Arial Unicode MS"/>
-        </w:rPr>
-        <w:t xml:space="preserve">soluto que tenga la disolución. </w:t>
-      </w:r>
+          <w:lang w:eastAsia="es-CO"/>
+        </w:rPr>
+      </w:pPr>
     </w:p>
     <w:p>
       <w:pPr>
@@ -793,92 +635,34 @@
         <w:rPr>
           <w:rFonts w:ascii="Arial Unicode MS" w:eastAsia="Arial Unicode MS" w:hAnsi="Arial Unicode MS" w:cs="Arial Unicode MS"/>
         </w:rPr>
-        <w:t xml:space="preserve">Se </w:t>
-      </w:r>
-      <w:r>
-        <w:rPr>
-          <w:rFonts w:ascii="Arial Unicode MS" w:eastAsia="Arial Unicode MS" w:hAnsi="Arial Unicode MS" w:cs="Arial Unicode MS"/>
-        </w:rPr>
-        <w:t>continúa</w:t>
-      </w:r>
-      <w:r>
-        <w:rPr>
-          <w:rFonts w:ascii="Arial Unicode MS" w:eastAsia="Arial Unicode MS" w:hAnsi="Arial Unicode MS" w:cs="Arial Unicode MS"/>
-        </w:rPr>
-        <w:t xml:space="preserve"> con</w:t>
-      </w:r>
-      <w:r>
-        <w:rPr>
-          <w:rFonts w:ascii="Arial Unicode MS" w:eastAsia="Arial Unicode MS" w:hAnsi="Arial Unicode MS" w:cs="Arial Unicode MS"/>
-        </w:rPr>
-        <w:t xml:space="preserve"> el </w:t>
-      </w:r>
-      <w:r>
-        <w:rPr>
-          <w:rFonts w:ascii="Arial Unicode MS" w:eastAsia="Arial Unicode MS" w:hAnsi="Arial Unicode MS" w:cs="Arial Unicode MS"/>
-          <w:b/>
-        </w:rPr>
-        <w:t>proceso de disolución</w:t>
-      </w:r>
-      <w:r>
-        <w:rPr>
-          <w:rFonts w:ascii="Arial Unicode MS" w:eastAsia="Arial Unicode MS" w:hAnsi="Arial Unicode MS" w:cs="Arial Unicode MS"/>
-        </w:rPr>
-        <w:t xml:space="preserve">. En </w:t>
-      </w:r>
-      <w:r>
-        <w:rPr>
-          <w:rFonts w:ascii="Arial Unicode MS" w:eastAsia="Arial Unicode MS" w:hAnsi="Arial Unicode MS" w:cs="Arial Unicode MS"/>
-        </w:rPr>
-        <w:t>este apartado es importante destacar la relación entre las fuerzas intermoleculares de</w:t>
-      </w:r>
-      <w:r>
-        <w:rPr>
-          <w:rFonts w:ascii="Arial Unicode MS" w:eastAsia="Arial Unicode MS" w:hAnsi="Arial Unicode MS" w:cs="Arial Unicode MS"/>
-        </w:rPr>
-        <w:t>l</w:t>
-      </w:r>
-      <w:r>
-        <w:rPr>
-          <w:rFonts w:ascii="Arial Unicode MS" w:eastAsia="Arial Unicode MS" w:hAnsi="Arial Unicode MS" w:cs="Arial Unicode MS"/>
-        </w:rPr>
-        <w:t xml:space="preserve"> soluto y </w:t>
-      </w:r>
-      <w:r>
-        <w:rPr>
-          <w:rFonts w:ascii="Arial Unicode MS" w:eastAsia="Arial Unicode MS" w:hAnsi="Arial Unicode MS" w:cs="Arial Unicode MS"/>
-        </w:rPr>
-        <w:t xml:space="preserve">el </w:t>
-      </w:r>
-      <w:r>
-        <w:rPr>
-          <w:rFonts w:ascii="Arial Unicode MS" w:eastAsia="Arial Unicode MS" w:hAnsi="Arial Unicode MS" w:cs="Arial Unicode MS"/>
-        </w:rPr>
-        <w:t>disolvente y la formación de disol</w:t>
-      </w:r>
-      <w:r>
-        <w:rPr>
-          <w:rFonts w:ascii="Arial Unicode MS" w:eastAsia="Arial Unicode MS" w:hAnsi="Arial Unicode MS" w:cs="Arial Unicode MS"/>
-        </w:rPr>
-        <w:t xml:space="preserve">uciones. </w:t>
-      </w:r>
-      <w:r>
-        <w:rPr>
-          <w:rFonts w:ascii="Arial Unicode MS" w:eastAsia="Arial Unicode MS" w:hAnsi="Arial Unicode MS" w:cs="Arial Unicode MS"/>
-        </w:rPr>
-        <w:t xml:space="preserve">Seguidamente </w:t>
-      </w:r>
-      <w:r>
-        <w:rPr>
-          <w:rFonts w:ascii="Arial Unicode MS" w:eastAsia="Arial Unicode MS" w:hAnsi="Arial Unicode MS" w:cs="Arial Unicode MS"/>
-        </w:rPr>
-        <w:t>se aborda</w:t>
-      </w:r>
-      <w:r>
-        <w:rPr>
-          <w:rFonts w:ascii="Arial Unicode MS" w:eastAsia="Arial Unicode MS" w:hAnsi="Arial Unicode MS" w:cs="Arial Unicode MS"/>
-        </w:rPr>
-        <w:t>n</w:t>
+        <w:t xml:space="preserve">Iniciar el tema </w:t>
+      </w:r>
+      <w:r>
+        <w:rPr>
+          <w:rFonts w:ascii="Arial Unicode MS" w:eastAsia="Arial Unicode MS" w:hAnsi="Arial Unicode MS" w:cs="Arial Unicode MS"/>
+        </w:rPr>
+        <w:t xml:space="preserve">definiendo qué es una </w:t>
+      </w:r>
+      <w:r>
+        <w:rPr>
+          <w:rFonts w:ascii="Arial Unicode MS" w:eastAsia="Arial Unicode MS" w:hAnsi="Arial Unicode MS" w:cs="Arial Unicode MS"/>
+          <w:b/>
+          <w:bCs/>
+        </w:rPr>
+        <w:t>disolución</w:t>
+      </w:r>
+      <w:r>
+        <w:rPr>
+          <w:rFonts w:ascii="Arial Unicode MS" w:eastAsia="Arial Unicode MS" w:hAnsi="Arial Unicode MS" w:cs="Arial Unicode MS"/>
+        </w:rPr>
+        <w:t xml:space="preserve"> y sus </w:t>
+      </w:r>
+      <w:r>
+        <w:rPr>
+          <w:rFonts w:ascii="Arial Unicode MS" w:eastAsia="Arial Unicode MS" w:hAnsi="Arial Unicode MS" w:cs="Arial Unicode MS"/>
+          <w:b/>
+        </w:rPr>
+        <w:t>componentes</w:t>
       </w:r>
       <w:r>
         <w:rPr>
@@ -890,129 +674,141 @@
         <w:rPr>
           <w:rFonts w:ascii="Arial Unicode MS" w:eastAsia="Arial Unicode MS" w:hAnsi="Arial Unicode MS" w:cs="Arial Unicode MS"/>
         </w:rPr>
-        <w:t>los</w:t>
-      </w:r>
-      <w:r>
-        <w:rPr>
-          <w:rFonts w:ascii="Arial Unicode MS" w:eastAsia="Arial Unicode MS" w:hAnsi="Arial Unicode MS" w:cs="Arial Unicode MS"/>
-          <w:b/>
-        </w:rPr>
-        <w:t xml:space="preserve"> factores que afectan la solubilidad</w:t>
-      </w:r>
-      <w:r>
-        <w:rPr>
-          <w:rFonts w:ascii="Arial Unicode MS" w:eastAsia="Arial Unicode MS" w:hAnsi="Arial Unicode MS" w:cs="Arial Unicode MS"/>
-        </w:rPr>
-        <w:t>,</w:t>
-      </w:r>
-      <w:r>
-        <w:rPr>
-          <w:rFonts w:ascii="Arial Unicode MS" w:eastAsia="Arial Unicode MS" w:hAnsi="Arial Unicode MS" w:cs="Arial Unicode MS"/>
-        </w:rPr>
-        <w:t xml:space="preserve"> explicando </w:t>
-      </w:r>
-      <w:r>
-        <w:rPr>
-          <w:rFonts w:ascii="Arial Unicode MS" w:eastAsia="Arial Unicode MS" w:hAnsi="Arial Unicode MS" w:cs="Arial Unicode MS"/>
-        </w:rPr>
-        <w:t>como la temperatura y la p</w:t>
-      </w:r>
-      <w:r>
-        <w:rPr>
-          <w:rFonts w:ascii="Arial Unicode MS" w:eastAsia="Arial Unicode MS" w:hAnsi="Arial Unicode MS" w:cs="Arial Unicode MS"/>
-        </w:rPr>
-        <w:t>resión alteran la solubilidad de los solutos sólidos y gaseosos</w:t>
-      </w:r>
-      <w:r>
-        <w:rPr>
-          <w:rFonts w:ascii="Arial Unicode MS" w:eastAsia="Arial Unicode MS" w:hAnsi="Arial Unicode MS" w:cs="Arial Unicode MS"/>
-        </w:rPr>
-        <w:t xml:space="preserve">. A continuación se abordan las </w:t>
-      </w:r>
-      <w:r>
-        <w:rPr>
-          <w:rFonts w:ascii="Arial Unicode MS" w:eastAsia="Arial Unicode MS" w:hAnsi="Arial Unicode MS" w:cs="Arial Unicode MS"/>
-          <w:b/>
-        </w:rPr>
-        <w:t>unidades de concentración</w:t>
-      </w:r>
-      <w:r>
-        <w:rPr>
-          <w:rFonts w:ascii="Arial Unicode MS" w:eastAsia="Arial Unicode MS" w:hAnsi="Arial Unicode MS" w:cs="Arial Unicode MS"/>
-        </w:rPr>
-        <w:t>, destacando la diferencia entre físicas y química</w:t>
-      </w:r>
-      <w:r>
-        <w:rPr>
-          <w:rFonts w:ascii="Arial Unicode MS" w:eastAsia="Arial Unicode MS" w:hAnsi="Arial Unicode MS" w:cs="Arial Unicode MS"/>
-        </w:rPr>
-        <w:t>s</w:t>
-      </w:r>
-      <w:r>
-        <w:rPr>
-          <w:rFonts w:ascii="Arial Unicode MS" w:eastAsia="Arial Unicode MS" w:hAnsi="Arial Unicode MS" w:cs="Arial Unicode MS"/>
-        </w:rPr>
-        <w:t xml:space="preserve">. Se pueden </w:t>
-      </w:r>
-      <w:r>
-        <w:rPr>
-          <w:rFonts w:ascii="Arial Unicode MS" w:eastAsia="Arial Unicode MS" w:hAnsi="Arial Unicode MS" w:cs="Arial Unicode MS"/>
-        </w:rPr>
-        <w:t>utiliza</w:t>
-      </w:r>
-      <w:r>
-        <w:rPr>
-          <w:rFonts w:ascii="Arial Unicode MS" w:eastAsia="Arial Unicode MS" w:hAnsi="Arial Unicode MS" w:cs="Arial Unicode MS"/>
-        </w:rPr>
-        <w:t>r</w:t>
-      </w:r>
-      <w:r>
-        <w:rPr>
-          <w:rFonts w:ascii="Arial Unicode MS" w:eastAsia="Arial Unicode MS" w:hAnsi="Arial Unicode MS" w:cs="Arial Unicode MS"/>
-        </w:rPr>
-        <w:t xml:space="preserve"> los recursos de </w:t>
-      </w:r>
-      <w:r>
-        <w:rPr>
-          <w:rFonts w:ascii="Arial Unicode MS" w:eastAsia="Arial Unicode MS" w:hAnsi="Arial Unicode MS" w:cs="Arial Unicode MS"/>
-        </w:rPr>
-        <w:t>P</w:t>
-      </w:r>
-      <w:r>
-        <w:rPr>
-          <w:rFonts w:ascii="Arial Unicode MS" w:eastAsia="Arial Unicode MS" w:hAnsi="Arial Unicode MS" w:cs="Arial Unicode MS"/>
-        </w:rPr>
-        <w:t>rof</w:t>
-      </w:r>
-      <w:r>
-        <w:rPr>
-          <w:rFonts w:ascii="Arial Unicode MS" w:eastAsia="Arial Unicode MS" w:hAnsi="Arial Unicode MS" w:cs="Arial Unicode MS"/>
-        </w:rPr>
-        <w:t>undiza que desarrolla ejercicios y muestra</w:t>
-      </w:r>
-      <w:r>
-        <w:rPr>
-          <w:rFonts w:ascii="Arial Unicode MS" w:eastAsia="Arial Unicode MS" w:hAnsi="Arial Unicode MS" w:cs="Arial Unicode MS"/>
-        </w:rPr>
-        <w:t>n</w:t>
-      </w:r>
-      <w:r>
-        <w:rPr>
-          <w:rFonts w:ascii="Arial Unicode MS" w:eastAsia="Arial Unicode MS" w:hAnsi="Arial Unicode MS" w:cs="Arial Unicode MS"/>
-        </w:rPr>
-        <w:t xml:space="preserve"> la aplicación de las diferentes unidades de concentración</w:t>
-      </w:r>
-      <w:r>
-        <w:rPr>
-          <w:rFonts w:ascii="Arial Unicode MS" w:eastAsia="Arial Unicode MS" w:hAnsi="Arial Unicode MS" w:cs="Arial Unicode MS"/>
-        </w:rPr>
-        <w:t xml:space="preserve">. </w:t>
-      </w:r>
-      <w:r>
-        <w:rPr>
-          <w:rFonts w:ascii="Arial Unicode MS" w:eastAsia="Arial Unicode MS" w:hAnsi="Arial Unicode MS" w:cs="Arial Unicode MS"/>
-        </w:rPr>
-        <w:t>Se puede reforzar el aprendizaje con una serie de ejercicios para calcular las concentraciones en unidades físicas y químicas</w:t>
+        <w:t>permitirá</w:t>
+      </w:r>
+      <w:r>
+        <w:rPr>
+          <w:rFonts w:ascii="Arial Unicode MS" w:eastAsia="Arial Unicode MS" w:hAnsi="Arial Unicode MS" w:cs="Arial Unicode MS"/>
+        </w:rPr>
+        <w:t xml:space="preserve"> a los </w:t>
+      </w:r>
+      <w:r>
+        <w:rPr>
+          <w:rFonts w:ascii="Arial Unicode MS" w:eastAsia="Arial Unicode MS" w:hAnsi="Arial Unicode MS" w:cs="Arial Unicode MS"/>
+        </w:rPr>
+        <w:t xml:space="preserve">estudiantes </w:t>
+      </w:r>
+      <w:r>
+        <w:rPr>
+          <w:rFonts w:ascii="Arial Unicode MS" w:eastAsia="Arial Unicode MS" w:hAnsi="Arial Unicode MS" w:cs="Arial Unicode MS"/>
+        </w:rPr>
+        <w:t xml:space="preserve">comprender </w:t>
+      </w:r>
+      <w:r>
+        <w:rPr>
+          <w:rFonts w:ascii="Arial Unicode MS" w:eastAsia="Arial Unicode MS" w:hAnsi="Arial Unicode MS" w:cs="Arial Unicode MS"/>
+        </w:rPr>
+        <w:t>su</w:t>
+      </w:r>
+      <w:r>
+        <w:rPr>
+          <w:rFonts w:ascii="Arial Unicode MS" w:eastAsia="Arial Unicode MS" w:hAnsi="Arial Unicode MS" w:cs="Arial Unicode MS"/>
+        </w:rPr>
+        <w:t xml:space="preserve">s </w:t>
+      </w:r>
+      <w:r>
+        <w:rPr>
+          <w:rFonts w:ascii="Arial Unicode MS" w:eastAsia="Arial Unicode MS" w:hAnsi="Arial Unicode MS" w:cs="Arial Unicode MS"/>
+        </w:rPr>
+        <w:t xml:space="preserve">características </w:t>
+      </w:r>
+      <w:r>
+        <w:rPr>
+          <w:rFonts w:ascii="Arial Unicode MS" w:eastAsia="Arial Unicode MS" w:hAnsi="Arial Unicode MS" w:cs="Arial Unicode MS"/>
+        </w:rPr>
+        <w:t>y propiedades</w:t>
+      </w:r>
+      <w:r>
+        <w:rPr>
+          <w:rFonts w:ascii="Arial Unicode MS" w:eastAsia="Arial Unicode MS" w:hAnsi="Arial Unicode MS" w:cs="Arial Unicode MS"/>
+        </w:rPr>
+        <w:t>.</w:t>
+      </w:r>
+      <w:r>
+        <w:rPr>
+          <w:rFonts w:ascii="Arial Unicode MS" w:eastAsia="Arial Unicode MS" w:hAnsi="Arial Unicode MS" w:cs="Arial Unicode MS"/>
+        </w:rPr>
+        <w:t xml:space="preserve"> </w:t>
+      </w:r>
+      <w:r>
+        <w:rPr>
+          <w:rFonts w:ascii="Arial Unicode MS" w:eastAsia="Arial Unicode MS" w:hAnsi="Arial Unicode MS" w:cs="Arial Unicode MS"/>
+        </w:rPr>
+        <w:t xml:space="preserve">Siguiendo esta estrategia, se </w:t>
+      </w:r>
+      <w:r>
+        <w:rPr>
+          <w:rFonts w:ascii="Arial Unicode MS" w:eastAsia="Arial Unicode MS" w:hAnsi="Arial Unicode MS" w:cs="Arial Unicode MS"/>
+        </w:rPr>
+        <w:lastRenderedPageBreak/>
+        <w:t>continúa con</w:t>
+      </w:r>
+      <w:r>
+        <w:rPr>
+          <w:rFonts w:ascii="Arial Unicode MS" w:eastAsia="Arial Unicode MS" w:hAnsi="Arial Unicode MS" w:cs="Arial Unicode MS"/>
+        </w:rPr>
+        <w:t xml:space="preserve"> los </w:t>
+      </w:r>
+      <w:r>
+        <w:rPr>
+          <w:rFonts w:ascii="Arial Unicode MS" w:eastAsia="Arial Unicode MS" w:hAnsi="Arial Unicode MS" w:cs="Arial Unicode MS"/>
+          <w:b/>
+        </w:rPr>
+        <w:t>tipos de disoluciones</w:t>
+      </w:r>
+      <w:r>
+        <w:rPr>
+          <w:rFonts w:ascii="Arial Unicode MS" w:eastAsia="Arial Unicode MS" w:hAnsi="Arial Unicode MS" w:cs="Arial Unicode MS"/>
+        </w:rPr>
+        <w:t xml:space="preserve">, </w:t>
+      </w:r>
+      <w:r>
+        <w:rPr>
+          <w:rFonts w:ascii="Arial Unicode MS" w:eastAsia="Arial Unicode MS" w:hAnsi="Arial Unicode MS" w:cs="Arial Unicode MS"/>
+        </w:rPr>
+        <w:t xml:space="preserve">para lo cual </w:t>
+      </w:r>
+      <w:r>
+        <w:rPr>
+          <w:rFonts w:ascii="Arial Unicode MS" w:eastAsia="Arial Unicode MS" w:hAnsi="Arial Unicode MS" w:cs="Arial Unicode MS"/>
+        </w:rPr>
+        <w:t>se debe resaltar</w:t>
+      </w:r>
+      <w:r>
+        <w:rPr>
+          <w:rFonts w:ascii="Arial Unicode MS" w:eastAsia="Arial Unicode MS" w:hAnsi="Arial Unicode MS" w:cs="Arial Unicode MS"/>
+        </w:rPr>
+        <w:t xml:space="preserve"> que se pueden </w:t>
+      </w:r>
+      <w:r>
+        <w:rPr>
+          <w:rFonts w:ascii="Arial Unicode MS" w:eastAsia="Arial Unicode MS" w:hAnsi="Arial Unicode MS" w:cs="Arial Unicode MS"/>
+        </w:rPr>
+        <w:t xml:space="preserve">clasificar de acuerdo </w:t>
+      </w:r>
+      <w:r>
+        <w:rPr>
+          <w:rFonts w:ascii="Arial Unicode MS" w:eastAsia="Arial Unicode MS" w:hAnsi="Arial Unicode MS" w:cs="Arial Unicode MS"/>
+        </w:rPr>
+        <w:t xml:space="preserve">con el </w:t>
+      </w:r>
+      <w:r>
+        <w:rPr>
+          <w:rFonts w:ascii="Arial Unicode MS" w:eastAsia="Arial Unicode MS" w:hAnsi="Arial Unicode MS" w:cs="Arial Unicode MS"/>
+        </w:rPr>
+        <w:t xml:space="preserve">estado físico de los componentes y la cantidad </w:t>
+      </w:r>
+      <w:r>
+        <w:rPr>
+          <w:rFonts w:ascii="Arial Unicode MS" w:eastAsia="Arial Unicode MS" w:hAnsi="Arial Unicode MS" w:cs="Arial Unicode MS"/>
+        </w:rPr>
+        <w:t xml:space="preserve">de </w:t>
+      </w:r>
+      <w:r>
+        <w:rPr>
+          <w:rFonts w:ascii="Arial Unicode MS" w:eastAsia="Arial Unicode MS" w:hAnsi="Arial Unicode MS" w:cs="Arial Unicode MS"/>
+        </w:rPr>
+        <w:t xml:space="preserve">soluto que tenga la disolución. </w:t>
       </w:r>
     </w:p>
     <w:p>
@@ -1020,6 +816,239 @@
         <w:jc w:val="both"/>
         <w:rPr>
           <w:rFonts w:ascii="Arial Unicode MS" w:eastAsia="Arial Unicode MS" w:hAnsi="Arial Unicode MS" w:cs="Arial Unicode MS"/>
+        </w:rPr>
+      </w:pPr>
+      <w:r>
+        <w:rPr>
+          <w:rFonts w:ascii="Arial Unicode MS" w:eastAsia="Arial Unicode MS" w:hAnsi="Arial Unicode MS" w:cs="Arial Unicode MS"/>
+        </w:rPr>
+        <w:t xml:space="preserve">Se </w:t>
+      </w:r>
+      <w:r>
+        <w:rPr>
+          <w:rFonts w:ascii="Arial Unicode MS" w:eastAsia="Arial Unicode MS" w:hAnsi="Arial Unicode MS" w:cs="Arial Unicode MS"/>
+        </w:rPr>
+        <w:t>continúa</w:t>
+      </w:r>
+      <w:r>
+        <w:rPr>
+          <w:rFonts w:ascii="Arial Unicode MS" w:eastAsia="Arial Unicode MS" w:hAnsi="Arial Unicode MS" w:cs="Arial Unicode MS"/>
+        </w:rPr>
+        <w:t xml:space="preserve"> con</w:t>
+      </w:r>
+      <w:r>
+        <w:rPr>
+          <w:rFonts w:ascii="Arial Unicode MS" w:eastAsia="Arial Unicode MS" w:hAnsi="Arial Unicode MS" w:cs="Arial Unicode MS"/>
+        </w:rPr>
+        <w:t xml:space="preserve"> el </w:t>
+      </w:r>
+      <w:r>
+        <w:rPr>
+          <w:rFonts w:ascii="Arial Unicode MS" w:eastAsia="Arial Unicode MS" w:hAnsi="Arial Unicode MS" w:cs="Arial Unicode MS"/>
+          <w:b/>
+        </w:rPr>
+        <w:t>proceso de disolución</w:t>
+      </w:r>
+      <w:r>
+        <w:rPr>
+          <w:rFonts w:ascii="Arial Unicode MS" w:eastAsia="Arial Unicode MS" w:hAnsi="Arial Unicode MS" w:cs="Arial Unicode MS"/>
+        </w:rPr>
+        <w:t xml:space="preserve">. En </w:t>
+      </w:r>
+      <w:r>
+        <w:rPr>
+          <w:rFonts w:ascii="Arial Unicode MS" w:eastAsia="Arial Unicode MS" w:hAnsi="Arial Unicode MS" w:cs="Arial Unicode MS"/>
+        </w:rPr>
+        <w:t>este apartado es importante destacar la relación entre las fuerzas intermoleculares de</w:t>
+      </w:r>
+      <w:r>
+        <w:rPr>
+          <w:rFonts w:ascii="Arial Unicode MS" w:eastAsia="Arial Unicode MS" w:hAnsi="Arial Unicode MS" w:cs="Arial Unicode MS"/>
+        </w:rPr>
+        <w:t>l</w:t>
+      </w:r>
+      <w:r>
+        <w:rPr>
+          <w:rFonts w:ascii="Arial Unicode MS" w:eastAsia="Arial Unicode MS" w:hAnsi="Arial Unicode MS" w:cs="Arial Unicode MS"/>
+        </w:rPr>
+        <w:t xml:space="preserve"> soluto y </w:t>
+      </w:r>
+      <w:r>
+        <w:rPr>
+          <w:rFonts w:ascii="Arial Unicode MS" w:eastAsia="Arial Unicode MS" w:hAnsi="Arial Unicode MS" w:cs="Arial Unicode MS"/>
+        </w:rPr>
+        <w:t xml:space="preserve">el </w:t>
+      </w:r>
+      <w:r>
+        <w:rPr>
+          <w:rFonts w:ascii="Arial Unicode MS" w:eastAsia="Arial Unicode MS" w:hAnsi="Arial Unicode MS" w:cs="Arial Unicode MS"/>
+        </w:rPr>
+        <w:t>disolvente y la formación de disol</w:t>
+      </w:r>
+      <w:r>
+        <w:rPr>
+          <w:rFonts w:ascii="Arial Unicode MS" w:eastAsia="Arial Unicode MS" w:hAnsi="Arial Unicode MS" w:cs="Arial Unicode MS"/>
+        </w:rPr>
+        <w:t xml:space="preserve">uciones. </w:t>
+      </w:r>
+      <w:r>
+        <w:rPr>
+          <w:rFonts w:ascii="Arial Unicode MS" w:eastAsia="Arial Unicode MS" w:hAnsi="Arial Unicode MS" w:cs="Arial Unicode MS"/>
+        </w:rPr>
+        <w:t xml:space="preserve">Seguidamente </w:t>
+      </w:r>
+      <w:r>
+        <w:rPr>
+          <w:rFonts w:ascii="Arial Unicode MS" w:eastAsia="Arial Unicode MS" w:hAnsi="Arial Unicode MS" w:cs="Arial Unicode MS"/>
+        </w:rPr>
+        <w:t>se aborda</w:t>
+      </w:r>
+      <w:r>
+        <w:rPr>
+          <w:rFonts w:ascii="Arial Unicode MS" w:eastAsia="Arial Unicode MS" w:hAnsi="Arial Unicode MS" w:cs="Arial Unicode MS"/>
+        </w:rPr>
+        <w:t>n</w:t>
+      </w:r>
+      <w:r>
+        <w:rPr>
+          <w:rFonts w:ascii="Arial Unicode MS" w:eastAsia="Arial Unicode MS" w:hAnsi="Arial Unicode MS" w:cs="Arial Unicode MS"/>
+        </w:rPr>
+        <w:t xml:space="preserve"> </w:t>
+      </w:r>
+      <w:r>
+        <w:rPr>
+          <w:rFonts w:ascii="Arial Unicode MS" w:eastAsia="Arial Unicode MS" w:hAnsi="Arial Unicode MS" w:cs="Arial Unicode MS"/>
+        </w:rPr>
+        <w:t>los</w:t>
+      </w:r>
+      <w:r>
+        <w:rPr>
+          <w:rFonts w:ascii="Arial Unicode MS" w:eastAsia="Arial Unicode MS" w:hAnsi="Arial Unicode MS" w:cs="Arial Unicode MS"/>
+          <w:b/>
+        </w:rPr>
+        <w:t xml:space="preserve"> factores que afectan la solubilidad</w:t>
+      </w:r>
+      <w:r>
+        <w:rPr>
+          <w:rFonts w:ascii="Arial Unicode MS" w:eastAsia="Arial Unicode MS" w:hAnsi="Arial Unicode MS" w:cs="Arial Unicode MS"/>
+        </w:rPr>
+        <w:t>,</w:t>
+      </w:r>
+      <w:r>
+        <w:rPr>
+          <w:rFonts w:ascii="Arial Unicode MS" w:eastAsia="Arial Unicode MS" w:hAnsi="Arial Unicode MS" w:cs="Arial Unicode MS"/>
+        </w:rPr>
+        <w:t xml:space="preserve"> explicando </w:t>
+      </w:r>
+      <w:r>
+        <w:rPr>
+          <w:rFonts w:ascii="Arial Unicode MS" w:eastAsia="Arial Unicode MS" w:hAnsi="Arial Unicode MS" w:cs="Arial Unicode MS"/>
+        </w:rPr>
+        <w:t>como la temperatura y la p</w:t>
+      </w:r>
+      <w:r>
+        <w:rPr>
+          <w:rFonts w:ascii="Arial Unicode MS" w:eastAsia="Arial Unicode MS" w:hAnsi="Arial Unicode MS" w:cs="Arial Unicode MS"/>
+        </w:rPr>
+        <w:t>resión alteran la solubilidad de los solutos sólidos y gaseosos</w:t>
+      </w:r>
+      <w:r>
+        <w:rPr>
+          <w:rFonts w:ascii="Arial Unicode MS" w:eastAsia="Arial Unicode MS" w:hAnsi="Arial Unicode MS" w:cs="Arial Unicode MS"/>
+        </w:rPr>
+        <w:t xml:space="preserve">. A continuación se abordan las </w:t>
+      </w:r>
+      <w:r>
+        <w:rPr>
+          <w:rFonts w:ascii="Arial Unicode MS" w:eastAsia="Arial Unicode MS" w:hAnsi="Arial Unicode MS" w:cs="Arial Unicode MS"/>
+          <w:b/>
+        </w:rPr>
+        <w:t>unidades de concentración</w:t>
+      </w:r>
+      <w:r>
+        <w:rPr>
+          <w:rFonts w:ascii="Arial Unicode MS" w:eastAsia="Arial Unicode MS" w:hAnsi="Arial Unicode MS" w:cs="Arial Unicode MS"/>
+        </w:rPr>
+        <w:t>, destacando la diferencia entre físicas y química</w:t>
+      </w:r>
+      <w:r>
+        <w:rPr>
+          <w:rFonts w:ascii="Arial Unicode MS" w:eastAsia="Arial Unicode MS" w:hAnsi="Arial Unicode MS" w:cs="Arial Unicode MS"/>
+        </w:rPr>
+        <w:t>s</w:t>
+      </w:r>
+      <w:r>
+        <w:rPr>
+          <w:rFonts w:ascii="Arial Unicode MS" w:eastAsia="Arial Unicode MS" w:hAnsi="Arial Unicode MS" w:cs="Arial Unicode MS"/>
+        </w:rPr>
+        <w:t xml:space="preserve">. Se pueden </w:t>
+      </w:r>
+      <w:r>
+        <w:rPr>
+          <w:rFonts w:ascii="Arial Unicode MS" w:eastAsia="Arial Unicode MS" w:hAnsi="Arial Unicode MS" w:cs="Arial Unicode MS"/>
+        </w:rPr>
+        <w:t>utiliza</w:t>
+      </w:r>
+      <w:r>
+        <w:rPr>
+          <w:rFonts w:ascii="Arial Unicode MS" w:eastAsia="Arial Unicode MS" w:hAnsi="Arial Unicode MS" w:cs="Arial Unicode MS"/>
+        </w:rPr>
+        <w:t>r</w:t>
+      </w:r>
+      <w:r>
+        <w:rPr>
+          <w:rFonts w:ascii="Arial Unicode MS" w:eastAsia="Arial Unicode MS" w:hAnsi="Arial Unicode MS" w:cs="Arial Unicode MS"/>
+        </w:rPr>
+        <w:t xml:space="preserve"> los recursos de </w:t>
+      </w:r>
+      <w:r>
+        <w:rPr>
+          <w:rFonts w:ascii="Arial Unicode MS" w:eastAsia="Arial Unicode MS" w:hAnsi="Arial Unicode MS" w:cs="Arial Unicode MS"/>
+        </w:rPr>
+        <w:t>P</w:t>
+      </w:r>
+      <w:r>
+        <w:rPr>
+          <w:rFonts w:ascii="Arial Unicode MS" w:eastAsia="Arial Unicode MS" w:hAnsi="Arial Unicode MS" w:cs="Arial Unicode MS"/>
+        </w:rPr>
+        <w:t>rof</w:t>
+      </w:r>
+      <w:r>
+        <w:rPr>
+          <w:rFonts w:ascii="Arial Unicode MS" w:eastAsia="Arial Unicode MS" w:hAnsi="Arial Unicode MS" w:cs="Arial Unicode MS"/>
+        </w:rPr>
+        <w:t>undiza que desarrolla ejercicios y muestra</w:t>
+      </w:r>
+      <w:r>
+        <w:rPr>
+          <w:rFonts w:ascii="Arial Unicode MS" w:eastAsia="Arial Unicode MS" w:hAnsi="Arial Unicode MS" w:cs="Arial Unicode MS"/>
+        </w:rPr>
+        <w:t>n</w:t>
+      </w:r>
+      <w:r>
+        <w:rPr>
+          <w:rFonts w:ascii="Arial Unicode MS" w:eastAsia="Arial Unicode MS" w:hAnsi="Arial Unicode MS" w:cs="Arial Unicode MS"/>
+        </w:rPr>
+        <w:t xml:space="preserve"> la aplicación de las diferentes unidades de concentración</w:t>
+      </w:r>
+      <w:r>
+        <w:rPr>
+          <w:rFonts w:ascii="Arial Unicode MS" w:eastAsia="Arial Unicode MS" w:hAnsi="Arial Unicode MS" w:cs="Arial Unicode MS"/>
+        </w:rPr>
+        <w:t xml:space="preserve">. </w:t>
+      </w:r>
+      <w:r>
+        <w:rPr>
+          <w:rFonts w:ascii="Arial Unicode MS" w:eastAsia="Arial Unicode MS" w:hAnsi="Arial Unicode MS" w:cs="Arial Unicode MS"/>
+        </w:rPr>
+        <w:t>Se puede reforzar el aprendizaje con una serie de ejercicios para calcular las concentraciones en unidades físicas y químicas</w:t>
+      </w:r>
+    </w:p>
+    <w:p>
+      <w:pPr>
+        <w:jc w:val="both"/>
+        <w:rPr>
+          <w:rFonts w:ascii="Arial Unicode MS" w:eastAsia="Arial Unicode MS" w:hAnsi="Arial Unicode MS" w:cs="Arial Unicode MS"/>
           <w:lang w:eastAsia="es-CO"/>
         </w:rPr>
       </w:pPr>
@@ -1129,16 +1158,7 @@
           <w:rFonts w:ascii="Arial Unicode MS" w:eastAsia="Arial Unicode MS" w:hAnsi="Arial Unicode MS" w:cs="Arial Unicode MS"/>
           <w:lang w:eastAsia="es-CO"/>
         </w:rPr>
-        <w:t>el uso de cloruro de s</w:t>
-      </w:r>
-      <w:bookmarkStart w:id="0" w:name="_GoBack"/>
-      <w:bookmarkEnd w:id="0"/>
-      <w:r>
-        <w:rPr>
-          <w:rFonts w:ascii="Arial Unicode MS" w:eastAsia="Arial Unicode MS" w:hAnsi="Arial Unicode MS" w:cs="Arial Unicode MS"/>
-          <w:lang w:eastAsia="es-CO"/>
-        </w:rPr>
-        <w:t>odio para evitar la formación de hielo en las carreteras de los países con estaciones. Para complementar</w:t>
+        <w:t>el uso de cloruro de sodio para evitar la formación de hielo en las carreteras de los países con estaciones. Para complementar</w:t>
       </w:r>
       <w:r>
         <w:rPr>
@@ -1529,7 +1549,7 @@
 
 <file path=word/numbering.xml><?xml version="1.0" encoding="utf-8"?>
 <w:numbering xmlns:wpc="http://schemas.microsoft.com/office/word/2010/wordprocessingCanvas" xmlns:mc="http://schemas.openxmlformats.org/markup-compatibility/2006" xmlns:o="urn:schemas-microsoft-com:office:office" xmlns:r="http://schemas.openxmlformats.org/officeDocument/2006/relationships" xmlns:m="http://schemas.openxmlformats.org/officeDocument/2006/math" xmlns:v="urn:schemas-microsoft-com:vml" xmlns:wp14="http://schemas.microsoft.com/office/word/2010/wordprocessingDrawing" xmlns:wp="http://schemas.openxmlformats.org/drawingml/2006/wordprocessingDrawing" xmlns:w10="urn:schemas-microsoft-com:office:word" xmlns:w="http://schemas.openxmlformats.org/wordprocessingml/2006/main" xmlns:w14="http://schemas.microsoft.com/office/word/2010/wordml" xmlns:w15="http://schemas.microsoft.com/office/word/2012/wordml" xmlns:wpg="http://schemas.microsoft.com/office/word/2010/wordprocessingGroup" xmlns:wpi="http://schemas.microsoft.com/office/word/2010/wordprocessingInk" xmlns:wne="http://schemas.microsoft.com/office/word/2006/wordml" xmlns:wps="http://schemas.microsoft.com/office/word/2010/wordprocessingShape" mc:Ignorable="w14 w15 wp14">
-  <w:abstractNum w:abstractNumId="0" w15:restartNumberingAfterBreak="0">
+  <w:abstractNum w:abstractNumId="0">
     <w:nsid w:val="14B1796A"/>
     <w:multiLevelType w:val="hybridMultilevel"/>
     <w:tmpl w:val="3D48793C"/>
@@ -1642,7 +1662,7 @@
       </w:rPr>
     </w:lvl>
   </w:abstractNum>
-  <w:abstractNum w:abstractNumId="1" w15:restartNumberingAfterBreak="0">
+  <w:abstractNum w:abstractNumId="1">
     <w:nsid w:val="4E874F83"/>
     <w:multiLevelType w:val="hybridMultilevel"/>
     <w:tmpl w:val="435A61AC"/>
@@ -2349,6 +2369,7 @@
       <w:lang w:val="es-MX"/>
     </w:rPr>
     <w:tblPr>
+      <w:tblInd w:w="0" w:type="dxa"/>
       <w:tblBorders>
         <w:top w:val="single" w:sz="4" w:space="0" w:color="000000" w:themeColor="text1"/>
         <w:left w:val="single" w:sz="4" w:space="0" w:color="000000" w:themeColor="text1"/>
@@ -2357,6 +2378,12 @@
         <w:insideH w:val="single" w:sz="4" w:space="0" w:color="000000" w:themeColor="text1"/>
         <w:insideV w:val="single" w:sz="4" w:space="0" w:color="000000" w:themeColor="text1"/>
       </w:tblBorders>
+      <w:tblCellMar>
+        <w:top w:w="0" w:type="dxa"/>
+        <w:left w:w="108" w:type="dxa"/>
+        <w:bottom w:w="0" w:type="dxa"/>
+        <w:right w:w="108" w:type="dxa"/>
+      </w:tblCellMar>
     </w:tblPr>
   </w:style>
   <w:style w:type="paragraph" w:styleId="NormalWeb">

</xml_diff>